<commit_message>
changed Tower Graphics, freeTiles in Model and some Documents
</commit_message>
<xml_diff>
--- a/svn/JG16S17P06/trunk/Documentation/ProjectDocumentation/Meetings/Meeting1.docx
+++ b/svn/JG16S17P06/trunk/Documentation/ProjectDocumentation/Meetings/Meeting1.docx
@@ -113,6 +113,8 @@
               </w:rPr>
               <w:t>Meeting 1</w:t>
             </w:r>
+            <w:bookmarkStart w:id="0" w:name="_GoBack"/>
+            <w:bookmarkEnd w:id="0"/>
           </w:p>
         </w:tc>
       </w:tr>
@@ -2086,8 +2088,6 @@
               </w:rPr>
               <w:t>17</w:t>
             </w:r>
-            <w:bookmarkStart w:id="0" w:name="_GoBack"/>
-            <w:bookmarkEnd w:id="0"/>
           </w:p>
         </w:tc>
       </w:tr>

</xml_diff>